<commit_message>
Upload thêm hình chụp hàm làm tay
</commit_message>
<xml_diff>
--- a/QuachTruongPhuc-227060168.docx
+++ b/QuachTruongPhuc-227060168.docx
@@ -526,7 +526,7 @@
           <w:noProof/>
         </w:rPr>
         <w:drawing>
-          <wp:inline distT="0" distB="0" distL="0" distR="0" wp14:anchorId="1C60795E" wp14:editId="4BE2F5B9">
+          <wp:inline distT="0" distB="0" distL="0" distR="0" wp14:anchorId="1C60795E" wp14:editId="54A6E6B2">
             <wp:extent cx="7513608" cy="2571935"/>
             <wp:effectExtent l="0" t="0" r="0" b="0"/>
             <wp:docPr id="689237862" name="Picture 6"/>
@@ -666,7 +666,7 @@
           <w:noProof/>
         </w:rPr>
         <w:drawing>
-          <wp:inline distT="0" distB="0" distL="0" distR="0" wp14:anchorId="0A503F52" wp14:editId="1B3E9B92">
+          <wp:inline distT="0" distB="0" distL="0" distR="0" wp14:anchorId="0A503F52" wp14:editId="20115998">
             <wp:extent cx="7772400" cy="3497162"/>
             <wp:effectExtent l="0" t="0" r="0" b="8255"/>
             <wp:docPr id="1044154879" name="Picture 8"/>
@@ -721,7 +721,7 @@
           <w:noProof/>
         </w:rPr>
         <w:drawing>
-          <wp:inline distT="0" distB="0" distL="0" distR="0" wp14:anchorId="4C14E6B1" wp14:editId="58D62929">
+          <wp:inline distT="0" distB="0" distL="0" distR="0" wp14:anchorId="4C14E6B1" wp14:editId="5B7E8717">
             <wp:extent cx="6788063" cy="3733800"/>
             <wp:effectExtent l="0" t="0" r="0" b="0"/>
             <wp:docPr id="697996036" name="Picture 9" descr="A close-up of a piece of paper&#10;&#10;Description automatically generated"/>
@@ -827,6 +827,348 @@
                     <a:xfrm>
                       <a:off x="0" y="0"/>
                       <a:ext cx="7134225" cy="5313680"/>
+                    </a:xfrm>
+                    <a:prstGeom prst="rect">
+                      <a:avLst/>
+                    </a:prstGeom>
+                    <a:noFill/>
+                    <a:ln>
+                      <a:noFill/>
+                    </a:ln>
+                  </pic:spPr>
+                </pic:pic>
+              </a:graphicData>
+            </a:graphic>
+          </wp:inline>
+        </w:drawing>
+      </w:r>
+    </w:p>
+    <w:p>
+      <w:pPr>
+        <w:pStyle w:val="ListParagraph"/>
+        <w:numPr>
+          <w:ilvl w:val="0"/>
+          <w:numId w:val="2"/>
+        </w:numPr>
+        <w:rPr>
+          <w:b/>
+          <w:bCs/>
+        </w:rPr>
+      </w:pPr>
+      <w:r>
+        <w:rPr>
+          <w:b/>
+          <w:bCs/>
+        </w:rPr>
+        <w:lastRenderedPageBreak/>
+        <w:t>Hàm tạo ma trận</w:t>
+      </w:r>
+      <w:r>
+        <w:rPr>
+          <w:b/>
+          <w:bCs/>
+          <w:noProof/>
+        </w:rPr>
+        <w:drawing>
+          <wp:inline distT="0" distB="0" distL="0" distR="0" wp14:anchorId="55FB78EA" wp14:editId="20C64AFF">
+            <wp:extent cx="8846820" cy="5379720"/>
+            <wp:effectExtent l="0" t="0" r="0" b="0"/>
+            <wp:docPr id="299957233" name="Picture 1"/>
+            <wp:cNvGraphicFramePr>
+              <a:graphicFrameLocks xmlns:a="http://schemas.openxmlformats.org/drawingml/2006/main" noChangeAspect="1"/>
+            </wp:cNvGraphicFramePr>
+            <a:graphic xmlns:a="http://schemas.openxmlformats.org/drawingml/2006/main">
+              <a:graphicData uri="http://schemas.openxmlformats.org/drawingml/2006/picture">
+                <pic:pic xmlns:pic="http://schemas.openxmlformats.org/drawingml/2006/picture">
+                  <pic:nvPicPr>
+                    <pic:cNvPr id="0" name="Picture 1"/>
+                    <pic:cNvPicPr>
+                      <a:picLocks noChangeAspect="1" noChangeArrowheads="1"/>
+                    </pic:cNvPicPr>
+                  </pic:nvPicPr>
+                  <pic:blipFill>
+                    <a:blip r:embed="rId18">
+                      <a:extLst>
+                        <a:ext uri="{28A0092B-C50C-407E-A947-70E740481C1C}">
+                          <a14:useLocalDpi xmlns:a14="http://schemas.microsoft.com/office/drawing/2010/main" val="0"/>
+                        </a:ext>
+                      </a:extLst>
+                    </a:blip>
+                    <a:srcRect/>
+                    <a:stretch>
+                      <a:fillRect/>
+                    </a:stretch>
+                  </pic:blipFill>
+                  <pic:spPr bwMode="auto">
+                    <a:xfrm>
+                      <a:off x="0" y="0"/>
+                      <a:ext cx="8846820" cy="5379720"/>
+                    </a:xfrm>
+                    <a:prstGeom prst="rect">
+                      <a:avLst/>
+                    </a:prstGeom>
+                    <a:noFill/>
+                    <a:ln>
+                      <a:noFill/>
+                    </a:ln>
+                  </pic:spPr>
+                </pic:pic>
+              </a:graphicData>
+            </a:graphic>
+          </wp:inline>
+        </w:drawing>
+      </w:r>
+    </w:p>
+    <w:p>
+      <w:pPr>
+        <w:pStyle w:val="ListParagraph"/>
+        <w:jc w:val="center"/>
+        <w:rPr>
+          <w:b/>
+          <w:bCs/>
+        </w:rPr>
+      </w:pPr>
+      <w:r>
+        <w:rPr>
+          <w:b/>
+          <w:bCs/>
+          <w:noProof/>
+        </w:rPr>
+        <w:drawing>
+          <wp:inline distT="0" distB="0" distL="0" distR="0" wp14:anchorId="130E9115" wp14:editId="25BE0C15">
+            <wp:extent cx="4441190" cy="6282055"/>
+            <wp:effectExtent l="0" t="0" r="0" b="4445"/>
+            <wp:docPr id="1899826459" name="Picture 2"/>
+            <wp:cNvGraphicFramePr>
+              <a:graphicFrameLocks xmlns:a="http://schemas.openxmlformats.org/drawingml/2006/main" noChangeAspect="1"/>
+            </wp:cNvGraphicFramePr>
+            <a:graphic xmlns:a="http://schemas.openxmlformats.org/drawingml/2006/main">
+              <a:graphicData uri="http://schemas.openxmlformats.org/drawingml/2006/picture">
+                <pic:pic xmlns:pic="http://schemas.openxmlformats.org/drawingml/2006/picture">
+                  <pic:nvPicPr>
+                    <pic:cNvPr id="0" name="Picture 2"/>
+                    <pic:cNvPicPr>
+                      <a:picLocks noChangeAspect="1" noChangeArrowheads="1"/>
+                    </pic:cNvPicPr>
+                  </pic:nvPicPr>
+                  <pic:blipFill>
+                    <a:blip r:embed="rId19">
+                      <a:extLst>
+                        <a:ext uri="{28A0092B-C50C-407E-A947-70E740481C1C}">
+                          <a14:useLocalDpi xmlns:a14="http://schemas.microsoft.com/office/drawing/2010/main" val="0"/>
+                        </a:ext>
+                      </a:extLst>
+                    </a:blip>
+                    <a:srcRect/>
+                    <a:stretch>
+                      <a:fillRect/>
+                    </a:stretch>
+                  </pic:blipFill>
+                  <pic:spPr bwMode="auto">
+                    <a:xfrm>
+                      <a:off x="0" y="0"/>
+                      <a:ext cx="4441190" cy="6282055"/>
+                    </a:xfrm>
+                    <a:prstGeom prst="rect">
+                      <a:avLst/>
+                    </a:prstGeom>
+                    <a:noFill/>
+                    <a:ln>
+                      <a:noFill/>
+                    </a:ln>
+                  </pic:spPr>
+                </pic:pic>
+              </a:graphicData>
+            </a:graphic>
+          </wp:inline>
+        </w:drawing>
+      </w:r>
+    </w:p>
+    <w:p>
+      <w:pPr>
+        <w:pStyle w:val="ListParagraph"/>
+        <w:jc w:val="center"/>
+        <w:rPr>
+          <w:b/>
+          <w:bCs/>
+        </w:rPr>
+      </w:pPr>
+    </w:p>
+    <w:p>
+      <w:pPr>
+        <w:pStyle w:val="ListParagraph"/>
+        <w:jc w:val="center"/>
+        <w:rPr>
+          <w:b/>
+          <w:bCs/>
+        </w:rPr>
+      </w:pPr>
+    </w:p>
+    <w:p>
+      <w:pPr>
+        <w:pStyle w:val="ListParagraph"/>
+        <w:jc w:val="center"/>
+        <w:rPr>
+          <w:b/>
+          <w:bCs/>
+        </w:rPr>
+      </w:pPr>
+    </w:p>
+    <w:p>
+      <w:pPr>
+        <w:pStyle w:val="ListParagraph"/>
+        <w:jc w:val="center"/>
+        <w:rPr>
+          <w:b/>
+          <w:bCs/>
+        </w:rPr>
+      </w:pPr>
+    </w:p>
+    <w:p>
+      <w:pPr>
+        <w:pStyle w:val="ListParagraph"/>
+        <w:jc w:val="center"/>
+        <w:rPr>
+          <w:b/>
+          <w:bCs/>
+        </w:rPr>
+      </w:pPr>
+    </w:p>
+    <w:p>
+      <w:pPr>
+        <w:pStyle w:val="ListParagraph"/>
+        <w:jc w:val="center"/>
+        <w:rPr>
+          <w:b/>
+          <w:bCs/>
+        </w:rPr>
+      </w:pPr>
+    </w:p>
+    <w:p>
+      <w:pPr>
+        <w:pStyle w:val="ListParagraph"/>
+        <w:numPr>
+          <w:ilvl w:val="0"/>
+          <w:numId w:val="2"/>
+        </w:numPr>
+        <w:rPr>
+          <w:b/>
+          <w:bCs/>
+        </w:rPr>
+      </w:pPr>
+      <w:r>
+        <w:rPr>
+          <w:b/>
+          <w:bCs/>
+        </w:rPr>
+        <w:lastRenderedPageBreak/>
+        <w:t>Hàm hiển thị ma trận</w:t>
+      </w:r>
+      <w:r>
+        <w:rPr>
+          <w:b/>
+          <w:bCs/>
+          <w:noProof/>
+        </w:rPr>
+        <w:drawing>
+          <wp:inline distT="0" distB="0" distL="0" distR="0" wp14:anchorId="04570F06" wp14:editId="1D384F36">
+            <wp:extent cx="8846820" cy="7327265"/>
+            <wp:effectExtent l="0" t="0" r="0" b="6985"/>
+            <wp:docPr id="767613263" name="Picture 4"/>
+            <wp:cNvGraphicFramePr>
+              <a:graphicFrameLocks xmlns:a="http://schemas.openxmlformats.org/drawingml/2006/main" noChangeAspect="1"/>
+            </wp:cNvGraphicFramePr>
+            <a:graphic xmlns:a="http://schemas.openxmlformats.org/drawingml/2006/main">
+              <a:graphicData uri="http://schemas.openxmlformats.org/drawingml/2006/picture">
+                <pic:pic xmlns:pic="http://schemas.openxmlformats.org/drawingml/2006/picture">
+                  <pic:nvPicPr>
+                    <pic:cNvPr id="0" name="Picture 4"/>
+                    <pic:cNvPicPr>
+                      <a:picLocks noChangeAspect="1" noChangeArrowheads="1"/>
+                    </pic:cNvPicPr>
+                  </pic:nvPicPr>
+                  <pic:blipFill>
+                    <a:blip r:embed="rId20">
+                      <a:extLst>
+                        <a:ext uri="{28A0092B-C50C-407E-A947-70E740481C1C}">
+                          <a14:useLocalDpi xmlns:a14="http://schemas.microsoft.com/office/drawing/2010/main" val="0"/>
+                        </a:ext>
+                      </a:extLst>
+                    </a:blip>
+                    <a:srcRect/>
+                    <a:stretch>
+                      <a:fillRect/>
+                    </a:stretch>
+                  </pic:blipFill>
+                  <pic:spPr bwMode="auto">
+                    <a:xfrm>
+                      <a:off x="0" y="0"/>
+                      <a:ext cx="8846820" cy="7327265"/>
+                    </a:xfrm>
+                    <a:prstGeom prst="rect">
+                      <a:avLst/>
+                    </a:prstGeom>
+                    <a:noFill/>
+                    <a:ln>
+                      <a:noFill/>
+                    </a:ln>
+                  </pic:spPr>
+                </pic:pic>
+              </a:graphicData>
+            </a:graphic>
+          </wp:inline>
+        </w:drawing>
+      </w:r>
+    </w:p>
+    <w:p>
+      <w:pPr>
+        <w:pStyle w:val="ListParagraph"/>
+        <w:jc w:val="center"/>
+        <w:rPr>
+          <w:b/>
+          <w:bCs/>
+        </w:rPr>
+      </w:pPr>
+      <w:r>
+        <w:rPr>
+          <w:b/>
+          <w:bCs/>
+          <w:noProof/>
+        </w:rPr>
+        <w:drawing>
+          <wp:inline distT="0" distB="0" distL="0" distR="0" wp14:anchorId="502BFBAC" wp14:editId="1B3CF70C">
+            <wp:extent cx="3503295" cy="5438775"/>
+            <wp:effectExtent l="0" t="0" r="1905" b="9525"/>
+            <wp:docPr id="1144075260" name="Picture 3"/>
+            <wp:cNvGraphicFramePr>
+              <a:graphicFrameLocks xmlns:a="http://schemas.openxmlformats.org/drawingml/2006/main" noChangeAspect="1"/>
+            </wp:cNvGraphicFramePr>
+            <a:graphic xmlns:a="http://schemas.openxmlformats.org/drawingml/2006/main">
+              <a:graphicData uri="http://schemas.openxmlformats.org/drawingml/2006/picture">
+                <pic:pic xmlns:pic="http://schemas.openxmlformats.org/drawingml/2006/picture">
+                  <pic:nvPicPr>
+                    <pic:cNvPr id="0" name="Picture 3"/>
+                    <pic:cNvPicPr>
+                      <a:picLocks noChangeAspect="1" noChangeArrowheads="1"/>
+                    </pic:cNvPicPr>
+                  </pic:nvPicPr>
+                  <pic:blipFill>
+                    <a:blip r:embed="rId21">
+                      <a:extLst>
+                        <a:ext uri="{28A0092B-C50C-407E-A947-70E740481C1C}">
+                          <a14:useLocalDpi xmlns:a14="http://schemas.microsoft.com/office/drawing/2010/main" val="0"/>
+                        </a:ext>
+                      </a:extLst>
+                    </a:blip>
+                    <a:srcRect/>
+                    <a:stretch>
+                      <a:fillRect/>
+                    </a:stretch>
+                  </pic:blipFill>
+                  <pic:spPr bwMode="auto">
+                    <a:xfrm>
+                      <a:off x="0" y="0"/>
+                      <a:ext cx="3503295" cy="5438775"/>
                     </a:xfrm>
                     <a:prstGeom prst="rect">
                       <a:avLst/>

</xml_diff>